<commit_message>
refactoring todo, vari design bugs, provvigione automatica a metà importo deal, bug folder open se os in italiano
</commit_message>
<xml_diff>
--- a/public/files/Dokumentationsbogen.docx
+++ b/public/files/Dokumentationsbogen.docx
@@ -1,6 +1,6 @@
 
 <file path=word/document.xml><?xml version="1.0" encoding="utf-8"?>
-<w:document xmlns:wpc="http://schemas.microsoft.com/office/word/2010/wordprocessingCanvas" xmlns:cx="http://schemas.microsoft.com/office/drawing/2014/chartex" xmlns:cx1="http://schemas.microsoft.com/office/drawing/2015/9/8/chartex" xmlns:cx2="http://schemas.microsoft.com/office/drawing/2015/10/21/chartex" xmlns:cx3="http://schemas.microsoft.com/office/drawing/2016/5/9/chartex" xmlns:cx4="http://schemas.microsoft.com/office/drawing/2016/5/10/chartex" xmlns:cx5="http://schemas.microsoft.com/office/drawing/2016/5/11/chartex" xmlns:cx6="http://schemas.microsoft.com/office/drawing/2016/5/12/chartex" xmlns:cx7="http://schemas.microsoft.com/office/drawing/2016/5/13/chartex" xmlns:cx8="http://schemas.microsoft.com/office/drawing/2016/5/14/chartex" xmlns:mc="http://schemas.openxmlformats.org/markup-compatibility/2006" xmlns:aink="http://schemas.microsoft.com/office/drawing/2016/ink" xmlns:am3d="http://schemas.microsoft.com/office/drawing/2017/model3d" xmlns:o="urn:schemas-microsoft-com:office:office" xmlns:r="http://schemas.openxmlformats.org/officeDocument/2006/relationships" xmlns:m="http://schemas.openxmlformats.org/officeDocument/2006/math" xmlns:v="urn:schemas-microsoft-com:vml" xmlns:wp14="http://schemas.microsoft.com/office/word/2010/wordprocessingDrawing" xmlns:wp="http://schemas.openxmlformats.org/drawingml/2006/wordprocessingDrawing" xmlns:w10="urn:schemas-microsoft-com:office:word" xmlns:w="http://schemas.openxmlformats.org/wordprocessingml/2006/main" xmlns:w14="http://schemas.microsoft.com/office/word/2010/wordml" xmlns:w15="http://schemas.microsoft.com/office/word/2012/wordml" xmlns:w16cid="http://schemas.microsoft.com/office/word/2016/wordml/cid" xmlns:w16se="http://schemas.microsoft.com/office/word/2015/wordml/symex" xmlns:wpg="http://schemas.microsoft.com/office/word/2010/wordprocessingGroup" xmlns:wpi="http://schemas.microsoft.com/office/word/2010/wordprocessingInk" xmlns:wne="http://schemas.microsoft.com/office/word/2006/wordml" xmlns:wps="http://schemas.microsoft.com/office/word/2010/wordprocessingShape" mc:Ignorable="w14 w15 w16se w16cid wp14">
+<w:document xmlns:wpc="http://schemas.microsoft.com/office/word/2010/wordprocessingCanvas" xmlns:cx="http://schemas.microsoft.com/office/drawing/2014/chartex" xmlns:cx1="http://schemas.microsoft.com/office/drawing/2015/9/8/chartex" xmlns:cx2="http://schemas.microsoft.com/office/drawing/2015/10/21/chartex" xmlns:cx3="http://schemas.microsoft.com/office/drawing/2016/5/9/chartex" xmlns:cx4="http://schemas.microsoft.com/office/drawing/2016/5/10/chartex" xmlns:cx5="http://schemas.microsoft.com/office/drawing/2016/5/11/chartex" xmlns:cx6="http://schemas.microsoft.com/office/drawing/2016/5/12/chartex" xmlns:cx7="http://schemas.microsoft.com/office/drawing/2016/5/13/chartex" xmlns:cx8="http://schemas.microsoft.com/office/drawing/2016/5/14/chartex" xmlns:mc="http://schemas.openxmlformats.org/markup-compatibility/2006" xmlns:aink="http://schemas.microsoft.com/office/drawing/2016/ink" xmlns:am3d="http://schemas.microsoft.com/office/drawing/2017/model3d" xmlns:o="urn:schemas-microsoft-com:office:office" xmlns:r="http://schemas.openxmlformats.org/officeDocument/2006/relationships" xmlns:m="http://schemas.openxmlformats.org/officeDocument/2006/math" xmlns:v="urn:schemas-microsoft-com:vml" xmlns:wp14="http://schemas.microsoft.com/office/word/2010/wordprocessingDrawing" xmlns:wp="http://schemas.openxmlformats.org/drawingml/2006/wordprocessingDrawing" xmlns:w10="urn:schemas-microsoft-com:office:word" xmlns:w="http://schemas.openxmlformats.org/wordprocessingml/2006/main" xmlns:w14="http://schemas.microsoft.com/office/word/2010/wordml" xmlns:w15="http://schemas.microsoft.com/office/word/2012/wordml" xmlns:w16cex="http://schemas.microsoft.com/office/word/2018/wordml/cex" xmlns:w16cid="http://schemas.microsoft.com/office/word/2016/wordml/cid" xmlns:w16="http://schemas.microsoft.com/office/word/2018/wordml" xmlns:w16se="http://schemas.microsoft.com/office/word/2015/wordml/symex" xmlns:wpg="http://schemas.microsoft.com/office/word/2010/wordprocessingGroup" xmlns:wpi="http://schemas.microsoft.com/office/word/2010/wordprocessingInk" xmlns:wne="http://schemas.microsoft.com/office/word/2006/wordml" xmlns:wps="http://schemas.microsoft.com/office/word/2010/wordprocessingShape" mc:Ignorable="w14 w15 w16se w16cid w16 w16cex wp14">
   <w:body>
     <w:p>
       <w:pPr>
@@ -26,7 +26,7 @@
         <mc:AlternateContent>
           <mc:Choice Requires="wps">
             <w:drawing>
-              <wp:anchor distT="0" distB="0" distL="114300" distR="114300" simplePos="0" relativeHeight="251667456" behindDoc="1" locked="0" layoutInCell="1" allowOverlap="1" wp14:anchorId="3C1E7595" wp14:editId="77919DA8">
+              <wp:anchor distT="0" distB="0" distL="114300" distR="114300" simplePos="0" relativeHeight="251667456" behindDoc="1" locked="0" layoutInCell="1" allowOverlap="1" wp14:anchorId="4D372A83" wp14:editId="5866B243">
                 <wp:simplePos x="0" y="0"/>
                 <wp:positionH relativeFrom="column">
                   <wp:posOffset>-22800</wp:posOffset>
@@ -382,7 +382,7 @@
         <w:rPr>
           <w:noProof/>
         </w:rPr>
-        <w:pict w14:anchorId="285A2FA4">
+        <w:pict w14:anchorId="76D1A9E6">
           <v:rect id="_x0000_i1032" alt="" style="width:517.3pt;height:.05pt;mso-width-percent:0;mso-height-percent:0;mso-width-percent:0;mso-height-percent:0" o:hralign="center" o:hrstd="t" o:hr="t" fillcolor="#a0a0a0" stroked="f"/>
         </w:pict>
       </w:r>
@@ -526,18 +526,6 @@
               </w:rPr>
               <w:fldChar w:fldCharType="separate"/>
             </w:r>
-            <w:bookmarkStart w:id="0" w:name="_GoBack"/>
-            <w:r>
-              <w:rPr>
-                <w:noProof/>
-                <w:sz w:val="20"/>
-                <w:szCs w:val="20"/>
-                <w:highlight w:val="lightGray"/>
-                <w:lang w:val="it-IT"/>
-              </w:rPr>
-              <w:t>Arboscello &amp; Fornari GbR, Kastanienallee 2, 10435 Berlin</w:t>
-            </w:r>
-            <w:bookmarkEnd w:id="0"/>
             <w:r>
               <w:rPr>
                 <w:sz w:val="20"/>
@@ -561,7 +549,7 @@
                 </w:ffData>
               </w:fldChar>
             </w:r>
-            <w:bookmarkStart w:id="1" w:name="Text13"/>
+            <w:bookmarkStart w:id="0" w:name="Text13"/>
             <w:r>
               <w:rPr>
                 <w:sz w:val="20"/>
@@ -588,58 +576,13 @@
             </w:r>
             <w:r>
               <w:rPr>
-                <w:noProof/>
-                <w:sz w:val="20"/>
-                <w:szCs w:val="20"/>
-                <w:highlight w:val="lightGray"/>
-              </w:rPr>
-              <w:t> </w:t>
-            </w:r>
-            <w:r>
-              <w:rPr>
-                <w:noProof/>
-                <w:sz w:val="20"/>
-                <w:szCs w:val="20"/>
-                <w:highlight w:val="lightGray"/>
-              </w:rPr>
-              <w:t> </w:t>
-            </w:r>
-            <w:r>
-              <w:rPr>
-                <w:noProof/>
-                <w:sz w:val="20"/>
-                <w:szCs w:val="20"/>
-                <w:highlight w:val="lightGray"/>
-              </w:rPr>
-              <w:t> </w:t>
-            </w:r>
-            <w:r>
-              <w:rPr>
-                <w:noProof/>
-                <w:sz w:val="20"/>
-                <w:szCs w:val="20"/>
-                <w:highlight w:val="lightGray"/>
-              </w:rPr>
-              <w:t> </w:t>
-            </w:r>
-            <w:r>
-              <w:rPr>
-                <w:noProof/>
-                <w:sz w:val="20"/>
-                <w:szCs w:val="20"/>
-                <w:highlight w:val="lightGray"/>
-              </w:rPr>
-              <w:t> </w:t>
-            </w:r>
-            <w:r>
-              <w:rPr>
                 <w:sz w:val="20"/>
                 <w:szCs w:val="20"/>
                 <w:highlight w:val="lightGray"/>
               </w:rPr>
               <w:fldChar w:fldCharType="end"/>
             </w:r>
-            <w:bookmarkEnd w:id="1"/>
+            <w:bookmarkEnd w:id="0"/>
           </w:p>
         </w:tc>
         <w:tc>
@@ -719,15 +662,6 @@
                 <w:highlight w:val="lightGray"/>
               </w:rPr>
               <w:fldChar w:fldCharType="separate"/>
-            </w:r>
-            <w:r>
-              <w:rPr>
-                <w:noProof/>
-                <w:sz w:val="20"/>
-                <w:szCs w:val="20"/>
-                <w:highlight w:val="lightGray"/>
-              </w:rPr>
-              <w:t>Angelo Arboscello</w:t>
             </w:r>
             <w:r>
               <w:rPr>
@@ -967,8 +901,8 @@
         <w:rPr>
           <w:noProof/>
         </w:rPr>
-        <w:pict w14:anchorId="5945E779">
-          <v:rect id="_x0000_i1031" alt="" style="width:55.35pt;height:.05pt;mso-width-percent:0;mso-height-percent:0;mso-width-percent:0;mso-height-percent:0" o:hrpct="122" o:hralign="center" o:hrstd="t" o:hr="t" fillcolor="#a0a0a0" stroked="f"/>
+        <w:pict w14:anchorId="326C308A">
+          <v:rect id="_x0000_i1031" alt="" style="width:63.05pt;height:.05pt;mso-width-percent:0;mso-height-percent:0;mso-width-percent:0;mso-height-percent:0" o:hrpct="139" o:hralign="center" o:hrstd="t" o:hr="t" fillcolor="#a0a0a0" stroked="f"/>
         </w:pict>
       </w:r>
     </w:p>
@@ -1144,7 +1078,7 @@
           </w:ffData>
         </w:fldChar>
       </w:r>
-      <w:bookmarkStart w:id="2" w:name="Kontrollkästchen1"/>
+      <w:bookmarkStart w:id="1" w:name="Kontrollkästchen1"/>
       <w:r>
         <w:rPr>
           <w:sz w:val="20"/>
@@ -1172,7 +1106,7 @@
         </w:rPr>
         <w:fldChar w:fldCharType="end"/>
       </w:r>
-      <w:bookmarkEnd w:id="2"/>
+      <w:bookmarkEnd w:id="1"/>
       <w:r>
         <w:rPr>
           <w:sz w:val="20"/>
@@ -2524,8 +2458,8 @@
         <w:rPr>
           <w:noProof/>
         </w:rPr>
-        <w:pict w14:anchorId="1F4F016A">
-          <v:rect id="_x0000_i1030" alt="" style="width:55.35pt;height:.05pt;mso-width-percent:0;mso-height-percent:0;mso-width-percent:0;mso-height-percent:0" o:hrpct="122" o:hralign="center" o:hrstd="t" o:hr="t" fillcolor="#a0a0a0" stroked="f"/>
+        <w:pict w14:anchorId="32D52AC8">
+          <v:rect id="_x0000_i1030" alt="" style="width:63.05pt;height:.05pt;mso-width-percent:0;mso-height-percent:0;mso-width-percent:0;mso-height-percent:0" o:hrpct="139" o:hralign="center" o:hrstd="t" o:hr="t" fillcolor="#a0a0a0" stroked="f"/>
         </w:pict>
       </w:r>
     </w:p>
@@ -2803,7 +2737,7 @@
                 </w:ffData>
               </w:fldChar>
             </w:r>
-            <w:bookmarkStart w:id="3" w:name="Text14"/>
+            <w:bookmarkStart w:id="2" w:name="Text14"/>
             <w:r>
               <w:rPr>
                 <w:bCs/>
@@ -2889,7 +2823,7 @@
               </w:rPr>
               <w:fldChar w:fldCharType="end"/>
             </w:r>
-            <w:bookmarkEnd w:id="3"/>
+            <w:bookmarkEnd w:id="2"/>
           </w:p>
         </w:tc>
       </w:tr>
@@ -3846,7 +3780,7 @@
                 </w:ffData>
               </w:fldChar>
             </w:r>
-            <w:bookmarkStart w:id="4" w:name="Text11"/>
+            <w:bookmarkStart w:id="3" w:name="Text11"/>
             <w:r>
               <w:rPr>
                 <w:sz w:val="20"/>
@@ -3914,7 +3848,7 @@
               </w:rPr>
               <w:fldChar w:fldCharType="end"/>
             </w:r>
-            <w:bookmarkEnd w:id="4"/>
+            <w:bookmarkEnd w:id="3"/>
           </w:p>
         </w:tc>
         <w:tc>
@@ -4015,7 +3949,7 @@
                 </w:ffData>
               </w:fldChar>
             </w:r>
-            <w:bookmarkStart w:id="5" w:name="Text12"/>
+            <w:bookmarkStart w:id="4" w:name="Text12"/>
             <w:r>
               <w:rPr>
                 <w:sz w:val="20"/>
@@ -4083,7 +4017,7 @@
               </w:rPr>
               <w:fldChar w:fldCharType="end"/>
             </w:r>
-            <w:bookmarkEnd w:id="5"/>
+            <w:bookmarkEnd w:id="4"/>
           </w:p>
         </w:tc>
       </w:tr>
@@ -4564,8 +4498,8 @@
           <w:rFonts w:ascii="Arial" w:hAnsi="Arial"/>
           <w:noProof/>
         </w:rPr>
-        <w:pict w14:anchorId="5F23496B">
-          <v:rect id="_x0000_i1029" alt="" style="width:55.35pt;height:.05pt;mso-width-percent:0;mso-height-percent:0;mso-width-percent:0;mso-height-percent:0" o:hrpct="122" o:hralign="center" o:hrstd="t" o:hr="t" fillcolor="#a0a0a0" stroked="f"/>
+        <w:pict w14:anchorId="73B5E3C1">
+          <v:rect id="_x0000_i1029" alt="" style="width:63.05pt;height:.05pt;mso-width-percent:0;mso-height-percent:0;mso-width-percent:0;mso-height-percent:0" o:hrpct="139" o:hralign="center" o:hrstd="t" o:hr="t" fillcolor="#a0a0a0" stroked="f"/>
         </w:pict>
       </w:r>
     </w:p>
@@ -4638,7 +4572,7 @@
           </w:ffData>
         </w:fldChar>
       </w:r>
-      <w:bookmarkStart w:id="6" w:name="Kontrollkästchen5"/>
+      <w:bookmarkStart w:id="5" w:name="Kontrollkästchen5"/>
       <w:r>
         <w:rPr>
           <w:sz w:val="20"/>
@@ -4666,7 +4600,7 @@
         </w:rPr>
         <w:fldChar w:fldCharType="end"/>
       </w:r>
-      <w:bookmarkEnd w:id="6"/>
+      <w:bookmarkEnd w:id="5"/>
       <w:r>
         <w:rPr>
           <w:sz w:val="20"/>
@@ -4752,7 +4686,7 @@
           </w:ffData>
         </w:fldChar>
       </w:r>
-      <w:bookmarkStart w:id="7" w:name="Kontrollkästchen6"/>
+      <w:bookmarkStart w:id="6" w:name="Kontrollkästchen6"/>
       <w:r>
         <w:rPr>
           <w:sz w:val="20"/>
@@ -4780,7 +4714,7 @@
         </w:rPr>
         <w:fldChar w:fldCharType="end"/>
       </w:r>
-      <w:bookmarkEnd w:id="7"/>
+      <w:bookmarkEnd w:id="6"/>
       <w:r>
         <w:rPr>
           <w:sz w:val="20"/>
@@ -5814,8 +5748,8 @@
         <w:rPr>
           <w:noProof/>
         </w:rPr>
-        <w:pict w14:anchorId="76862EDF">
-          <v:rect id="_x0000_i1028" alt="" style="width:55.35pt;height:.05pt;mso-width-percent:0;mso-height-percent:0;mso-width-percent:0;mso-height-percent:0" o:hrpct="122" o:hralign="center" o:hrstd="t" o:hr="t" fillcolor="#a0a0a0" stroked="f"/>
+        <w:pict w14:anchorId="315A70D4">
+          <v:rect id="_x0000_i1028" alt="" style="width:63.05pt;height:.05pt;mso-width-percent:0;mso-height-percent:0;mso-width-percent:0;mso-height-percent:0" o:hrpct="139" o:hralign="center" o:hrstd="t" o:hr="t" fillcolor="#a0a0a0" stroked="f"/>
         </w:pict>
       </w:r>
     </w:p>
@@ -5884,7 +5818,7 @@
           </w:ffData>
         </w:fldChar>
       </w:r>
-      <w:bookmarkStart w:id="8" w:name="Kontrollkästchen7"/>
+      <w:bookmarkStart w:id="7" w:name="Kontrollkästchen7"/>
       <w:r>
         <w:rPr>
           <w:color w:val="auto"/>
@@ -5916,7 +5850,7 @@
         </w:rPr>
         <w:fldChar w:fldCharType="end"/>
       </w:r>
-      <w:bookmarkEnd w:id="8"/>
+      <w:bookmarkEnd w:id="7"/>
       <w:r>
         <w:rPr>
           <w:color w:val="auto"/>
@@ -5985,7 +5919,7 @@
           </w:ffData>
         </w:fldChar>
       </w:r>
-      <w:bookmarkStart w:id="9" w:name="Kontrollkästchen8"/>
+      <w:bookmarkStart w:id="8" w:name="Kontrollkästchen8"/>
       <w:r>
         <w:rPr>
           <w:color w:val="auto"/>
@@ -6017,7 +5951,7 @@
         </w:rPr>
         <w:fldChar w:fldCharType="end"/>
       </w:r>
-      <w:bookmarkEnd w:id="9"/>
+      <w:bookmarkEnd w:id="8"/>
       <w:r>
         <w:rPr>
           <w:color w:val="auto"/>
@@ -6110,7 +6044,7 @@
               </w:rPr>
               <w:instrText xml:space="preserve"> </w:instrText>
             </w:r>
-            <w:bookmarkStart w:id="10" w:name="Text6"/>
+            <w:bookmarkStart w:id="9" w:name="Text6"/>
             <w:r>
               <w:rPr>
                 <w:color w:val="auto"/>
@@ -6187,7 +6121,7 @@
               </w:rPr>
               <w:fldChar w:fldCharType="end"/>
             </w:r>
-            <w:bookmarkEnd w:id="10"/>
+            <w:bookmarkEnd w:id="9"/>
           </w:p>
         </w:tc>
       </w:tr>
@@ -6205,8 +6139,8 @@
         <w:rPr>
           <w:noProof/>
         </w:rPr>
-        <w:pict w14:anchorId="4CF3B175">
-          <v:rect id="_x0000_i1027" alt="" style="width:55.35pt;height:.05pt;mso-width-percent:0;mso-height-percent:0;mso-width-percent:0;mso-height-percent:0" o:hrpct="122" o:hralign="center" o:hrstd="t" o:hr="t" fillcolor="#a0a0a0" stroked="f"/>
+        <w:pict w14:anchorId="2EBF96C6">
+          <v:rect id="_x0000_i1027" alt="" style="width:63.05pt;height:.05pt;mso-width-percent:0;mso-height-percent:0;mso-width-percent:0;mso-height-percent:0" o:hrpct="139" o:hralign="center" o:hrstd="t" o:hr="t" fillcolor="#a0a0a0" stroked="f"/>
         </w:pict>
       </w:r>
     </w:p>
@@ -6407,7 +6341,7 @@
                 </w:ffData>
               </w:fldChar>
             </w:r>
-            <w:bookmarkStart w:id="11" w:name="Kontrollkästchen19"/>
+            <w:bookmarkStart w:id="10" w:name="Kontrollkästchen19"/>
             <w:r>
               <w:rPr>
                 <w:b w:val="0"/>
@@ -6437,7 +6371,7 @@
               </w:rPr>
               <w:fldChar w:fldCharType="end"/>
             </w:r>
-            <w:bookmarkEnd w:id="11"/>
+            <w:bookmarkEnd w:id="10"/>
             <w:r>
               <w:rPr>
                 <w:b w:val="0"/>
@@ -6492,7 +6426,7 @@
                 </w:ffData>
               </w:fldChar>
             </w:r>
-            <w:bookmarkStart w:id="12" w:name="Kontrollkästchen18"/>
+            <w:bookmarkStart w:id="11" w:name="Kontrollkästchen18"/>
             <w:r>
               <w:rPr>
                 <w:b w:val="0"/>
@@ -6522,7 +6456,7 @@
               </w:rPr>
               <w:fldChar w:fldCharType="end"/>
             </w:r>
-            <w:bookmarkEnd w:id="12"/>
+            <w:bookmarkEnd w:id="11"/>
             <w:r>
               <w:rPr>
                 <w:b w:val="0"/>
@@ -8051,8 +7985,8 @@
         <w:rPr>
           <w:noProof/>
         </w:rPr>
-        <w:pict w14:anchorId="59D849FA">
-          <v:rect id="_x0000_i1026" alt="" style="width:55.35pt;height:.05pt;mso-width-percent:0;mso-height-percent:0;mso-width-percent:0;mso-height-percent:0" o:hrpct="122" o:hralign="center" o:hrstd="t" o:hr="t" fillcolor="#a0a0a0" stroked="f"/>
+        <w:pict w14:anchorId="593AB199">
+          <v:rect id="_x0000_i1026" alt="" style="width:63.05pt;height:.05pt;mso-width-percent:0;mso-height-percent:0;mso-width-percent:0;mso-height-percent:0" o:hrpct="139" o:hralign="center" o:hrstd="t" o:hr="t" fillcolor="#a0a0a0" stroked="f"/>
         </w:pict>
       </w:r>
     </w:p>
@@ -8127,7 +8061,7 @@
           </w:ffData>
         </w:fldChar>
       </w:r>
-      <w:bookmarkStart w:id="13" w:name="Kontrollkästchen13"/>
+      <w:bookmarkStart w:id="12" w:name="Kontrollkästchen13"/>
       <w:r>
         <w:rPr>
           <w:color w:val="auto"/>
@@ -8159,7 +8093,7 @@
         </w:rPr>
         <w:fldChar w:fldCharType="end"/>
       </w:r>
-      <w:bookmarkEnd w:id="13"/>
+      <w:bookmarkEnd w:id="12"/>
       <w:r>
         <w:rPr>
           <w:color w:val="auto"/>
@@ -8224,7 +8158,7 @@
           </w:ffData>
         </w:fldChar>
       </w:r>
-      <w:bookmarkStart w:id="14" w:name="Kontrollkästchen14"/>
+      <w:bookmarkStart w:id="13" w:name="Kontrollkästchen14"/>
       <w:r>
         <w:rPr>
           <w:color w:val="auto"/>
@@ -8256,7 +8190,7 @@
         </w:rPr>
         <w:fldChar w:fldCharType="end"/>
       </w:r>
-      <w:bookmarkEnd w:id="14"/>
+      <w:bookmarkEnd w:id="13"/>
       <w:r>
         <w:rPr>
           <w:color w:val="auto"/>
@@ -8389,7 +8323,7 @@
           </w:ffData>
         </w:fldChar>
       </w:r>
-      <w:bookmarkStart w:id="15" w:name="Kontrollkästchen15"/>
+      <w:bookmarkStart w:id="14" w:name="Kontrollkästchen15"/>
       <w:r>
         <w:rPr>
           <w:color w:val="auto"/>
@@ -8421,7 +8355,7 @@
         </w:rPr>
         <w:fldChar w:fldCharType="end"/>
       </w:r>
-      <w:bookmarkEnd w:id="15"/>
+      <w:bookmarkEnd w:id="14"/>
       <w:r>
         <w:rPr>
           <w:color w:val="auto"/>
@@ -8849,7 +8783,7 @@
           </w:ffData>
         </w:fldChar>
       </w:r>
-      <w:bookmarkStart w:id="16" w:name="Kontrollkästchen16"/>
+      <w:bookmarkStart w:id="15" w:name="Kontrollkästchen16"/>
       <w:r>
         <w:rPr>
           <w:color w:val="auto"/>
@@ -8881,7 +8815,7 @@
         </w:rPr>
         <w:fldChar w:fldCharType="end"/>
       </w:r>
-      <w:bookmarkEnd w:id="16"/>
+      <w:bookmarkEnd w:id="15"/>
       <w:r>
         <w:rPr>
           <w:color w:val="auto"/>
@@ -8959,7 +8893,7 @@
           </w:ffData>
         </w:fldChar>
       </w:r>
-      <w:bookmarkStart w:id="17" w:name="Kontrollkästchen17"/>
+      <w:bookmarkStart w:id="16" w:name="Kontrollkästchen17"/>
       <w:r>
         <w:rPr>
           <w:color w:val="auto"/>
@@ -8991,7 +8925,7 @@
         </w:rPr>
         <w:fldChar w:fldCharType="end"/>
       </w:r>
-      <w:bookmarkEnd w:id="17"/>
+      <w:bookmarkEnd w:id="16"/>
       <w:r>
         <w:rPr>
           <w:color w:val="auto"/>
@@ -9131,8 +9065,8 @@
         <w:rPr>
           <w:noProof/>
         </w:rPr>
-        <w:pict w14:anchorId="281CB6DD">
-          <v:rect id="_x0000_i1025" alt="" style="width:46.25pt;height:.05pt;mso-width-percent:0;mso-height-percent:0;mso-width-percent:0;mso-height-percent:0" o:hrpct="102" o:hralign="center" o:hrstd="t" o:hr="t" fillcolor="#a0a0a0" stroked="f"/>
+        <w:pict w14:anchorId="3DE6112D">
+          <v:rect id="_x0000_i1025" alt="" style="width:49.9pt;height:.05pt;mso-width-percent:0;mso-height-percent:0;mso-width-percent:0;mso-height-percent:0" o:hrpct="110" o:hralign="center" o:hrstd="t" o:hr="t" fillcolor="#a0a0a0" stroked="f"/>
         </w:pict>
       </w:r>
     </w:p>
@@ -9366,7 +9300,7 @@
         <mc:AlternateContent>
           <mc:Choice Requires="wps">
             <w:drawing>
-              <wp:anchor distT="0" distB="0" distL="114300" distR="114300" simplePos="0" relativeHeight="251665408" behindDoc="0" locked="0" layoutInCell="1" allowOverlap="1" wp14:anchorId="4738C9E9" wp14:editId="68A6CE6D">
+              <wp:anchor distT="0" distB="0" distL="114300" distR="114300" simplePos="0" relativeHeight="251665408" behindDoc="0" locked="0" layoutInCell="1" allowOverlap="1" wp14:anchorId="7D0F52D0" wp14:editId="4FE8F278">
                 <wp:simplePos x="0" y="0"/>
                 <wp:positionH relativeFrom="column">
                   <wp:posOffset>-83185</wp:posOffset>
@@ -9688,7 +9622,7 @@
 </file>
 
 <file path=word/endnotes.xml><?xml version="1.0" encoding="utf-8"?>
-<w:endnotes xmlns:wpc="http://schemas.microsoft.com/office/word/2010/wordprocessingCanvas" xmlns:cx="http://schemas.microsoft.com/office/drawing/2014/chartex" xmlns:cx1="http://schemas.microsoft.com/office/drawing/2015/9/8/chartex" xmlns:cx2="http://schemas.microsoft.com/office/drawing/2015/10/21/chartex" xmlns:cx3="http://schemas.microsoft.com/office/drawing/2016/5/9/chartex" xmlns:cx4="http://schemas.microsoft.com/office/drawing/2016/5/10/chartex" xmlns:cx5="http://schemas.microsoft.com/office/drawing/2016/5/11/chartex" xmlns:cx6="http://schemas.microsoft.com/office/drawing/2016/5/12/chartex" xmlns:cx7="http://schemas.microsoft.com/office/drawing/2016/5/13/chartex" xmlns:cx8="http://schemas.microsoft.com/office/drawing/2016/5/14/chartex" xmlns:mc="http://schemas.openxmlformats.org/markup-compatibility/2006" xmlns:aink="http://schemas.microsoft.com/office/drawing/2016/ink" xmlns:am3d="http://schemas.microsoft.com/office/drawing/2017/model3d" xmlns:o="urn:schemas-microsoft-com:office:office" xmlns:r="http://schemas.openxmlformats.org/officeDocument/2006/relationships" xmlns:m="http://schemas.openxmlformats.org/officeDocument/2006/math" xmlns:v="urn:schemas-microsoft-com:vml" xmlns:wp14="http://schemas.microsoft.com/office/word/2010/wordprocessingDrawing" xmlns:wp="http://schemas.openxmlformats.org/drawingml/2006/wordprocessingDrawing" xmlns:w10="urn:schemas-microsoft-com:office:word" xmlns:w="http://schemas.openxmlformats.org/wordprocessingml/2006/main" xmlns:w14="http://schemas.microsoft.com/office/word/2010/wordml" xmlns:w15="http://schemas.microsoft.com/office/word/2012/wordml" xmlns:w16cid="http://schemas.microsoft.com/office/word/2016/wordml/cid" xmlns:w16se="http://schemas.microsoft.com/office/word/2015/wordml/symex" xmlns:wpg="http://schemas.microsoft.com/office/word/2010/wordprocessingGroup" xmlns:wpi="http://schemas.microsoft.com/office/word/2010/wordprocessingInk" xmlns:wne="http://schemas.microsoft.com/office/word/2006/wordml" xmlns:wps="http://schemas.microsoft.com/office/word/2010/wordprocessingShape" mc:Ignorable="w14 w15 w16se w16cid wp14">
+<w:endnotes xmlns:wpc="http://schemas.microsoft.com/office/word/2010/wordprocessingCanvas" xmlns:cx="http://schemas.microsoft.com/office/drawing/2014/chartex" xmlns:cx1="http://schemas.microsoft.com/office/drawing/2015/9/8/chartex" xmlns:cx2="http://schemas.microsoft.com/office/drawing/2015/10/21/chartex" xmlns:cx3="http://schemas.microsoft.com/office/drawing/2016/5/9/chartex" xmlns:cx4="http://schemas.microsoft.com/office/drawing/2016/5/10/chartex" xmlns:cx5="http://schemas.microsoft.com/office/drawing/2016/5/11/chartex" xmlns:cx6="http://schemas.microsoft.com/office/drawing/2016/5/12/chartex" xmlns:cx7="http://schemas.microsoft.com/office/drawing/2016/5/13/chartex" xmlns:cx8="http://schemas.microsoft.com/office/drawing/2016/5/14/chartex" xmlns:mc="http://schemas.openxmlformats.org/markup-compatibility/2006" xmlns:aink="http://schemas.microsoft.com/office/drawing/2016/ink" xmlns:am3d="http://schemas.microsoft.com/office/drawing/2017/model3d" xmlns:o="urn:schemas-microsoft-com:office:office" xmlns:r="http://schemas.openxmlformats.org/officeDocument/2006/relationships" xmlns:m="http://schemas.openxmlformats.org/officeDocument/2006/math" xmlns:v="urn:schemas-microsoft-com:vml" xmlns:wp14="http://schemas.microsoft.com/office/word/2010/wordprocessingDrawing" xmlns:wp="http://schemas.openxmlformats.org/drawingml/2006/wordprocessingDrawing" xmlns:w10="urn:schemas-microsoft-com:office:word" xmlns:w="http://schemas.openxmlformats.org/wordprocessingml/2006/main" xmlns:w14="http://schemas.microsoft.com/office/word/2010/wordml" xmlns:w15="http://schemas.microsoft.com/office/word/2012/wordml" xmlns:w16cex="http://schemas.microsoft.com/office/word/2018/wordml/cex" xmlns:w16cid="http://schemas.microsoft.com/office/word/2016/wordml/cid" xmlns:w16="http://schemas.microsoft.com/office/word/2018/wordml" xmlns:w16se="http://schemas.microsoft.com/office/word/2015/wordml/symex" xmlns:wpg="http://schemas.microsoft.com/office/word/2010/wordprocessingGroup" xmlns:wpi="http://schemas.microsoft.com/office/word/2010/wordprocessingInk" xmlns:wne="http://schemas.microsoft.com/office/word/2006/wordml" xmlns:wps="http://schemas.microsoft.com/office/word/2010/wordprocessingShape" mc:Ignorable="w14 w15 w16se w16cid w16 w16cex wp14">
   <w:endnote w:type="separator" w:id="-1">
     <w:p>
       <w:r>
@@ -9707,7 +9641,7 @@
 </file>
 
 <file path=word/footnotes.xml><?xml version="1.0" encoding="utf-8"?>
-<w:footnotes xmlns:wpc="http://schemas.microsoft.com/office/word/2010/wordprocessingCanvas" xmlns:cx="http://schemas.microsoft.com/office/drawing/2014/chartex" xmlns:cx1="http://schemas.microsoft.com/office/drawing/2015/9/8/chartex" xmlns:cx2="http://schemas.microsoft.com/office/drawing/2015/10/21/chartex" xmlns:cx3="http://schemas.microsoft.com/office/drawing/2016/5/9/chartex" xmlns:cx4="http://schemas.microsoft.com/office/drawing/2016/5/10/chartex" xmlns:cx5="http://schemas.microsoft.com/office/drawing/2016/5/11/chartex" xmlns:cx6="http://schemas.microsoft.com/office/drawing/2016/5/12/chartex" xmlns:cx7="http://schemas.microsoft.com/office/drawing/2016/5/13/chartex" xmlns:cx8="http://schemas.microsoft.com/office/drawing/2016/5/14/chartex" xmlns:mc="http://schemas.openxmlformats.org/markup-compatibility/2006" xmlns:aink="http://schemas.microsoft.com/office/drawing/2016/ink" xmlns:am3d="http://schemas.microsoft.com/office/drawing/2017/model3d" xmlns:o="urn:schemas-microsoft-com:office:office" xmlns:r="http://schemas.openxmlformats.org/officeDocument/2006/relationships" xmlns:m="http://schemas.openxmlformats.org/officeDocument/2006/math" xmlns:v="urn:schemas-microsoft-com:vml" xmlns:wp14="http://schemas.microsoft.com/office/word/2010/wordprocessingDrawing" xmlns:wp="http://schemas.openxmlformats.org/drawingml/2006/wordprocessingDrawing" xmlns:w10="urn:schemas-microsoft-com:office:word" xmlns:w="http://schemas.openxmlformats.org/wordprocessingml/2006/main" xmlns:w14="http://schemas.microsoft.com/office/word/2010/wordml" xmlns:w15="http://schemas.microsoft.com/office/word/2012/wordml" xmlns:w16cid="http://schemas.microsoft.com/office/word/2016/wordml/cid" xmlns:w16se="http://schemas.microsoft.com/office/word/2015/wordml/symex" xmlns:wpg="http://schemas.microsoft.com/office/word/2010/wordprocessingGroup" xmlns:wpi="http://schemas.microsoft.com/office/word/2010/wordprocessingInk" xmlns:wne="http://schemas.microsoft.com/office/word/2006/wordml" xmlns:wps="http://schemas.microsoft.com/office/word/2010/wordprocessingShape" mc:Ignorable="w14 w15 w16se w16cid wp14">
+<w:footnotes xmlns:wpc="http://schemas.microsoft.com/office/word/2010/wordprocessingCanvas" xmlns:cx="http://schemas.microsoft.com/office/drawing/2014/chartex" xmlns:cx1="http://schemas.microsoft.com/office/drawing/2015/9/8/chartex" xmlns:cx2="http://schemas.microsoft.com/office/drawing/2015/10/21/chartex" xmlns:cx3="http://schemas.microsoft.com/office/drawing/2016/5/9/chartex" xmlns:cx4="http://schemas.microsoft.com/office/drawing/2016/5/10/chartex" xmlns:cx5="http://schemas.microsoft.com/office/drawing/2016/5/11/chartex" xmlns:cx6="http://schemas.microsoft.com/office/drawing/2016/5/12/chartex" xmlns:cx7="http://schemas.microsoft.com/office/drawing/2016/5/13/chartex" xmlns:cx8="http://schemas.microsoft.com/office/drawing/2016/5/14/chartex" xmlns:mc="http://schemas.openxmlformats.org/markup-compatibility/2006" xmlns:aink="http://schemas.microsoft.com/office/drawing/2016/ink" xmlns:am3d="http://schemas.microsoft.com/office/drawing/2017/model3d" xmlns:o="urn:schemas-microsoft-com:office:office" xmlns:r="http://schemas.openxmlformats.org/officeDocument/2006/relationships" xmlns:m="http://schemas.openxmlformats.org/officeDocument/2006/math" xmlns:v="urn:schemas-microsoft-com:vml" xmlns:wp14="http://schemas.microsoft.com/office/word/2010/wordprocessingDrawing" xmlns:wp="http://schemas.openxmlformats.org/drawingml/2006/wordprocessingDrawing" xmlns:w10="urn:schemas-microsoft-com:office:word" xmlns:w="http://schemas.openxmlformats.org/wordprocessingml/2006/main" xmlns:w14="http://schemas.microsoft.com/office/word/2010/wordml" xmlns:w15="http://schemas.microsoft.com/office/word/2012/wordml" xmlns:w16cex="http://schemas.microsoft.com/office/word/2018/wordml/cex" xmlns:w16cid="http://schemas.microsoft.com/office/word/2016/wordml/cid" xmlns:w16="http://schemas.microsoft.com/office/word/2018/wordml" xmlns:w16se="http://schemas.microsoft.com/office/word/2015/wordml/symex" xmlns:wpg="http://schemas.microsoft.com/office/word/2010/wordprocessingGroup" xmlns:wpi="http://schemas.microsoft.com/office/word/2010/wordprocessingInk" xmlns:wne="http://schemas.microsoft.com/office/word/2006/wordml" xmlns:wps="http://schemas.microsoft.com/office/word/2010/wordprocessingShape" mc:Ignorable="w14 w15 w16se w16cid w16 w16cex wp14">
   <w:footnote w:type="separator" w:id="-1">
     <w:p>
       <w:r>
@@ -10045,7 +9979,7 @@
 </file>
 
 <file path=word/numbering.xml><?xml version="1.0" encoding="utf-8"?>
-<w:numbering xmlns:wpc="http://schemas.microsoft.com/office/word/2010/wordprocessingCanvas" xmlns:cx="http://schemas.microsoft.com/office/drawing/2014/chartex" xmlns:cx1="http://schemas.microsoft.com/office/drawing/2015/9/8/chartex" xmlns:cx2="http://schemas.microsoft.com/office/drawing/2015/10/21/chartex" xmlns:cx3="http://schemas.microsoft.com/office/drawing/2016/5/9/chartex" xmlns:cx4="http://schemas.microsoft.com/office/drawing/2016/5/10/chartex" xmlns:cx5="http://schemas.microsoft.com/office/drawing/2016/5/11/chartex" xmlns:cx6="http://schemas.microsoft.com/office/drawing/2016/5/12/chartex" xmlns:cx7="http://schemas.microsoft.com/office/drawing/2016/5/13/chartex" xmlns:cx8="http://schemas.microsoft.com/office/drawing/2016/5/14/chartex" xmlns:mc="http://schemas.openxmlformats.org/markup-compatibility/2006" xmlns:aink="http://schemas.microsoft.com/office/drawing/2016/ink" xmlns:am3d="http://schemas.microsoft.com/office/drawing/2017/model3d" xmlns:o="urn:schemas-microsoft-com:office:office" xmlns:r="http://schemas.openxmlformats.org/officeDocument/2006/relationships" xmlns:m="http://schemas.openxmlformats.org/officeDocument/2006/math" xmlns:v="urn:schemas-microsoft-com:vml" xmlns:wp14="http://schemas.microsoft.com/office/word/2010/wordprocessingDrawing" xmlns:wp="http://schemas.openxmlformats.org/drawingml/2006/wordprocessingDrawing" xmlns:w10="urn:schemas-microsoft-com:office:word" xmlns:w="http://schemas.openxmlformats.org/wordprocessingml/2006/main" xmlns:w14="http://schemas.microsoft.com/office/word/2010/wordml" xmlns:w15="http://schemas.microsoft.com/office/word/2012/wordml" xmlns:w16cid="http://schemas.microsoft.com/office/word/2016/wordml/cid" xmlns:w16se="http://schemas.microsoft.com/office/word/2015/wordml/symex" xmlns:wpg="http://schemas.microsoft.com/office/word/2010/wordprocessingGroup" xmlns:wpi="http://schemas.microsoft.com/office/word/2010/wordprocessingInk" xmlns:wne="http://schemas.microsoft.com/office/word/2006/wordml" xmlns:wps="http://schemas.microsoft.com/office/word/2010/wordprocessingShape" mc:Ignorable="w14 w15 w16se w16cid wp14">
+<w:numbering xmlns:wpc="http://schemas.microsoft.com/office/word/2010/wordprocessingCanvas" xmlns:cx="http://schemas.microsoft.com/office/drawing/2014/chartex" xmlns:cx1="http://schemas.microsoft.com/office/drawing/2015/9/8/chartex" xmlns:cx2="http://schemas.microsoft.com/office/drawing/2015/10/21/chartex" xmlns:cx3="http://schemas.microsoft.com/office/drawing/2016/5/9/chartex" xmlns:cx4="http://schemas.microsoft.com/office/drawing/2016/5/10/chartex" xmlns:cx5="http://schemas.microsoft.com/office/drawing/2016/5/11/chartex" xmlns:cx6="http://schemas.microsoft.com/office/drawing/2016/5/12/chartex" xmlns:cx7="http://schemas.microsoft.com/office/drawing/2016/5/13/chartex" xmlns:cx8="http://schemas.microsoft.com/office/drawing/2016/5/14/chartex" xmlns:mc="http://schemas.openxmlformats.org/markup-compatibility/2006" xmlns:aink="http://schemas.microsoft.com/office/drawing/2016/ink" xmlns:am3d="http://schemas.microsoft.com/office/drawing/2017/model3d" xmlns:o="urn:schemas-microsoft-com:office:office" xmlns:r="http://schemas.openxmlformats.org/officeDocument/2006/relationships" xmlns:m="http://schemas.openxmlformats.org/officeDocument/2006/math" xmlns:v="urn:schemas-microsoft-com:vml" xmlns:wp14="http://schemas.microsoft.com/office/word/2010/wordprocessingDrawing" xmlns:wp="http://schemas.openxmlformats.org/drawingml/2006/wordprocessingDrawing" xmlns:w10="urn:schemas-microsoft-com:office:word" xmlns:w="http://schemas.openxmlformats.org/wordprocessingml/2006/main" xmlns:w14="http://schemas.microsoft.com/office/word/2010/wordml" xmlns:w15="http://schemas.microsoft.com/office/word/2012/wordml" xmlns:w16cex="http://schemas.microsoft.com/office/word/2018/wordml/cex" xmlns:w16cid="http://schemas.microsoft.com/office/word/2016/wordml/cid" xmlns:w16="http://schemas.microsoft.com/office/word/2018/wordml" xmlns:w16se="http://schemas.microsoft.com/office/word/2015/wordml/symex" xmlns:wpg="http://schemas.microsoft.com/office/word/2010/wordprocessingGroup" xmlns:wpi="http://schemas.microsoft.com/office/word/2010/wordprocessingInk" xmlns:wne="http://schemas.microsoft.com/office/word/2006/wordml" xmlns:wps="http://schemas.microsoft.com/office/word/2010/wordprocessingShape" mc:Ignorable="w14 w15 w16se w16cid w16 w16cex wp14">
   <w:abstractNum w:abstractNumId="0" w15:restartNumberingAfterBreak="0">
     <w:nsid w:val="26095FE4"/>
     <w:multiLevelType w:val="hybridMultilevel"/>
@@ -10468,7 +10402,7 @@
 </file>
 
 <file path=word/styles.xml><?xml version="1.0" encoding="utf-8"?>
-<w:styles xmlns:mc="http://schemas.openxmlformats.org/markup-compatibility/2006" xmlns:r="http://schemas.openxmlformats.org/officeDocument/2006/relationships" xmlns:w="http://schemas.openxmlformats.org/wordprocessingml/2006/main" xmlns:w14="http://schemas.microsoft.com/office/word/2010/wordml" xmlns:w15="http://schemas.microsoft.com/office/word/2012/wordml" xmlns:w16cid="http://schemas.microsoft.com/office/word/2016/wordml/cid" xmlns:w16se="http://schemas.microsoft.com/office/word/2015/wordml/symex" mc:Ignorable="w14 w15 w16se w16cid">
+<w:styles xmlns:mc="http://schemas.openxmlformats.org/markup-compatibility/2006" xmlns:r="http://schemas.openxmlformats.org/officeDocument/2006/relationships" xmlns:w="http://schemas.openxmlformats.org/wordprocessingml/2006/main" xmlns:w14="http://schemas.microsoft.com/office/word/2010/wordml" xmlns:w15="http://schemas.microsoft.com/office/word/2012/wordml" xmlns:w16cex="http://schemas.microsoft.com/office/word/2018/wordml/cex" xmlns:w16cid="http://schemas.microsoft.com/office/word/2016/wordml/cid" xmlns:w16="http://schemas.microsoft.com/office/word/2018/wordml" xmlns:w16se="http://schemas.microsoft.com/office/word/2015/wordml/symex" mc:Ignorable="w14 w15 w16se w16cid w16 w16cex">
   <w:docDefaults>
     <w:rPrDefault>
       <w:rPr>
@@ -10584,6 +10518,7 @@
     <w:lsdException w:name="HTML Sample" w:semiHidden="1" w:unhideWhenUsed="1"/>
     <w:lsdException w:name="HTML Typewriter" w:semiHidden="1" w:unhideWhenUsed="1"/>
     <w:lsdException w:name="HTML Variable" w:semiHidden="1" w:unhideWhenUsed="1"/>
+    <w:lsdException w:name="Normal Table" w:semiHidden="1" w:unhideWhenUsed="1"/>
     <w:lsdException w:name="annotation subject" w:semiHidden="1" w:unhideWhenUsed="1"/>
     <w:lsdException w:name="No List" w:semiHidden="1" w:unhideWhenUsed="1"/>
     <w:lsdException w:name="Outline List 1" w:semiHidden="1" w:unhideWhenUsed="1"/>
@@ -10630,8 +10565,10 @@
     <w:lsdException w:name="Table Subtle 2" w:semiHidden="1" w:unhideWhenUsed="1"/>
     <w:lsdException w:name="Table Web 1" w:semiHidden="1" w:unhideWhenUsed="1"/>
     <w:lsdException w:name="Table Web 2" w:semiHidden="1" w:unhideWhenUsed="1"/>
+    <w:lsdException w:name="Table Web 3" w:semiHidden="1" w:unhideWhenUsed="1"/>
     <w:lsdException w:name="Balloon Text" w:semiHidden="1" w:unhideWhenUsed="1"/>
     <w:lsdException w:name="Table Grid" w:uiPriority="59"/>
+    <w:lsdException w:name="Table Theme" w:semiHidden="1" w:unhideWhenUsed="1"/>
     <w:lsdException w:name="Placeholder Text" w:semiHidden="1"/>
     <w:lsdException w:name="No Spacing" w:uiPriority="1" w:qFormat="1"/>
     <w:lsdException w:name="Light Shading" w:uiPriority="60"/>
@@ -11402,21 +11339,6 @@
 </file>
 
 <file path=customXml/item1.xml><?xml version="1.0" encoding="utf-8"?>
-<p:properties xmlns:p="http://schemas.microsoft.com/office/2006/metadata/properties" xmlns:xsi="http://www.w3.org/2001/XMLSchema-instance" xmlns:pc="http://schemas.microsoft.com/office/infopath/2007/PartnerControls">
-  <documentManagement/>
-</p:properties>
-</file>
-
-<file path=customXml/item2.xml><?xml version="1.0" encoding="utf-8"?>
-<?mso-contentType ?>
-<FormTemplates xmlns="http://schemas.microsoft.com/sharepoint/v3/contenttype/forms">
-  <Display>DocumentLibraryForm</Display>
-  <Edit>DocumentLibraryForm</Edit>
-  <New>DocumentLibraryForm</New>
-</FormTemplates>
-</file>
-
-<file path=customXml/item3.xml><?xml version="1.0" encoding="utf-8"?>
 <ct:contentTypeSchema xmlns:ct="http://schemas.microsoft.com/office/2006/metadata/contentType" xmlns:ma="http://schemas.microsoft.com/office/2006/metadata/properties/metaAttributes" ct:_="" ma:_="" ma:contentTypeName="Dokument" ma:contentTypeID="0x010100229F3D58D3237841AC33C30177F205B8" ma:contentTypeVersion="6" ma:contentTypeDescription="Ein neues Dokument erstellen." ma:contentTypeScope="" ma:versionID="12a527d182fa0990f33b091e2bc2cd09">
   <xsd:schema xmlns:xsd="http://www.w3.org/2001/XMLSchema" xmlns:xs="http://www.w3.org/2001/XMLSchema" xmlns:p="http://schemas.microsoft.com/office/2006/metadata/properties" xmlns:ns2="b9558ab5-81a2-4551-b2ca-44a7522afbe1" targetNamespace="http://schemas.microsoft.com/office/2006/metadata/properties" ma:root="true" ma:fieldsID="694c2f927625aa8be2df77b6bcec0bde" ns2:_="">
     <xsd:import namespace="b9558ab5-81a2-4551-b2ca-44a7522afbe1"/>
@@ -11574,28 +11496,26 @@
 </ct:contentTypeSchema>
 </file>
 
+<file path=customXml/item2.xml><?xml version="1.0" encoding="utf-8"?>
+<?mso-contentType ?>
+<FormTemplates xmlns="http://schemas.microsoft.com/sharepoint/v3/contenttype/forms">
+  <Display>DocumentLibraryForm</Display>
+  <Edit>DocumentLibraryForm</Edit>
+  <New>DocumentLibraryForm</New>
+</FormTemplates>
+</file>
+
+<file path=customXml/item3.xml><?xml version="1.0" encoding="utf-8"?>
+<p:properties xmlns:p="http://schemas.microsoft.com/office/2006/metadata/properties" xmlns:xsi="http://www.w3.org/2001/XMLSchema-instance" xmlns:pc="http://schemas.microsoft.com/office/infopath/2007/PartnerControls">
+  <documentManagement/>
+</p:properties>
+</file>
+
 <file path=customXml/item4.xml><?xml version="1.0" encoding="utf-8"?>
 <b:Sources xmlns:b="http://schemas.openxmlformats.org/officeDocument/2006/bibliography" xmlns="http://schemas.openxmlformats.org/officeDocument/2006/bibliography" SelectedStyle="\APA.XSL" StyleName="APA"/>
 </file>
 
 <file path=customXml/itemProps1.xml><?xml version="1.0" encoding="utf-8"?>
-<ds:datastoreItem xmlns:ds="http://schemas.openxmlformats.org/officeDocument/2006/customXml" ds:itemID="{80D142E1-BCA9-4FCA-BA73-3EE77FDD0D9F}">
-  <ds:schemaRefs>
-    <ds:schemaRef ds:uri="http://schemas.microsoft.com/office/2006/metadata/properties"/>
-    <ds:schemaRef ds:uri="http://schemas.microsoft.com/office/infopath/2007/PartnerControls"/>
-  </ds:schemaRefs>
-</ds:datastoreItem>
-</file>
-
-<file path=customXml/itemProps2.xml><?xml version="1.0" encoding="utf-8"?>
-<ds:datastoreItem xmlns:ds="http://schemas.openxmlformats.org/officeDocument/2006/customXml" ds:itemID="{11052295-BEE2-4057-992B-2BB41BDC7CE6}">
-  <ds:schemaRefs>
-    <ds:schemaRef ds:uri="http://schemas.microsoft.com/sharepoint/v3/contenttype/forms"/>
-  </ds:schemaRefs>
-</ds:datastoreItem>
-</file>
-
-<file path=customXml/itemProps3.xml><?xml version="1.0" encoding="utf-8"?>
 <ds:datastoreItem xmlns:ds="http://schemas.openxmlformats.org/officeDocument/2006/customXml" ds:itemID="{0808B2BE-7FEB-4DFE-8313-4B3D31E51EAD}">
   <ds:schemaRefs>
     <ds:schemaRef ds:uri="http://schemas.microsoft.com/office/2006/metadata/contentType"/>
@@ -11613,6 +11533,23 @@
 </ds:datastoreItem>
 </file>
 
+<file path=customXml/itemProps2.xml><?xml version="1.0" encoding="utf-8"?>
+<ds:datastoreItem xmlns:ds="http://schemas.openxmlformats.org/officeDocument/2006/customXml" ds:itemID="{11052295-BEE2-4057-992B-2BB41BDC7CE6}">
+  <ds:schemaRefs>
+    <ds:schemaRef ds:uri="http://schemas.microsoft.com/sharepoint/v3/contenttype/forms"/>
+  </ds:schemaRefs>
+</ds:datastoreItem>
+</file>
+
+<file path=customXml/itemProps3.xml><?xml version="1.0" encoding="utf-8"?>
+<ds:datastoreItem xmlns:ds="http://schemas.openxmlformats.org/officeDocument/2006/customXml" ds:itemID="{80D142E1-BCA9-4FCA-BA73-3EE77FDD0D9F}">
+  <ds:schemaRefs>
+    <ds:schemaRef ds:uri="http://schemas.microsoft.com/office/2006/metadata/properties"/>
+    <ds:schemaRef ds:uri="http://schemas.microsoft.com/office/infopath/2007/PartnerControls"/>
+  </ds:schemaRefs>
+</ds:datastoreItem>
+</file>
+
 <file path=customXml/itemProps4.xml><?xml version="1.0" encoding="utf-8"?>
 <ds:datastoreItem xmlns:ds="http://schemas.openxmlformats.org/officeDocument/2006/customXml" ds:itemID="{6704794E-A8DB-AD4B-A9EE-CFAC8A9F6360}">
   <ds:schemaRefs>

</xml_diff>